<commit_message>
correction of numbering v2
</commit_message>
<xml_diff>
--- a/Dataset generation/Отчёт.docx
+++ b/Dataset generation/Отчёт.docx
@@ -659,6 +659,7 @@
               <w:tab w:val="right" w:leader="dot" w:pos="9345"/>
             </w:tabs>
             <w:rPr>
+              <w:rFonts w:asciiTheme="minorHAnsi" w:hAnsiTheme="minorHAnsi" w:cstheme="minorBidi"/>
               <w:noProof/>
               <w:sz w:val="28"/>
               <w:szCs w:val="28"/>
@@ -685,18 +686,20 @@
             </w:rPr>
             <w:fldChar w:fldCharType="separate"/>
           </w:r>
-          <w:hyperlink w:anchor="_Toc148572428" w:history="1">
+          <w:hyperlink w:anchor="_Toc149036491" w:history="1">
             <w:r>
               <w:rPr>
                 <w:rStyle w:val="a8"/>
                 <w:noProof/>
                 <w:sz w:val="28"/>
                 <w:szCs w:val="28"/>
+                <w:u w:val="none"/>
               </w:rPr>
               <w:t>1.</w:t>
             </w:r>
             <w:r>
               <w:rPr>
+                <w:rFonts w:asciiTheme="minorHAnsi" w:hAnsiTheme="minorHAnsi" w:cstheme="minorBidi"/>
                 <w:noProof/>
                 <w:sz w:val="28"/>
                 <w:szCs w:val="28"/>
@@ -709,6 +712,7 @@
                 <w:noProof/>
                 <w:sz w:val="28"/>
                 <w:szCs w:val="28"/>
+                <w:u w:val="none"/>
               </w:rPr>
               <w:t>Цель работы</w:t>
             </w:r>
@@ -737,7 +741,7 @@
                 <w:sz w:val="28"/>
                 <w:szCs w:val="28"/>
               </w:rPr>
-              <w:instrText xml:space="preserve"> PAGEREF _Toc148572428 \h </w:instrText>
+              <w:instrText xml:space="preserve"> PAGEREF _Toc149036491 \h </w:instrText>
             </w:r>
             <w:r>
               <w:rPr>
@@ -784,23 +788,26 @@
               <w:tab w:val="right" w:leader="dot" w:pos="9345"/>
             </w:tabs>
             <w:rPr>
+              <w:rFonts w:asciiTheme="minorHAnsi" w:hAnsiTheme="minorHAnsi" w:cstheme="minorBidi"/>
               <w:noProof/>
               <w:sz w:val="28"/>
               <w:szCs w:val="28"/>
             </w:rPr>
           </w:pPr>
-          <w:hyperlink w:anchor="_Toc148572429" w:history="1">
+          <w:hyperlink w:anchor="_Toc149036492" w:history="1">
             <w:r>
               <w:rPr>
                 <w:rStyle w:val="a8"/>
                 <w:noProof/>
                 <w:sz w:val="28"/>
                 <w:szCs w:val="28"/>
+                <w:u w:val="none"/>
               </w:rPr>
               <w:t>2.</w:t>
             </w:r>
             <w:r>
               <w:rPr>
+                <w:rFonts w:asciiTheme="minorHAnsi" w:hAnsiTheme="minorHAnsi" w:cstheme="minorBidi"/>
                 <w:noProof/>
                 <w:sz w:val="28"/>
                 <w:szCs w:val="28"/>
@@ -813,6 +820,7 @@
                 <w:noProof/>
                 <w:sz w:val="28"/>
                 <w:szCs w:val="28"/>
+                <w:u w:val="none"/>
               </w:rPr>
               <w:t>Задача</w:t>
             </w:r>
@@ -841,7 +849,7 @@
                 <w:sz w:val="28"/>
                 <w:szCs w:val="28"/>
               </w:rPr>
-              <w:instrText xml:space="preserve"> PAGEREF _Toc148572429 \h </w:instrText>
+              <w:instrText xml:space="preserve"> PAGEREF _Toc149036492 \h </w:instrText>
             </w:r>
             <w:r>
               <w:rPr>
@@ -888,23 +896,26 @@
               <w:tab w:val="right" w:leader="dot" w:pos="9345"/>
             </w:tabs>
             <w:rPr>
+              <w:rFonts w:asciiTheme="minorHAnsi" w:hAnsiTheme="minorHAnsi" w:cstheme="minorBidi"/>
               <w:noProof/>
               <w:sz w:val="28"/>
               <w:szCs w:val="28"/>
             </w:rPr>
           </w:pPr>
-          <w:hyperlink w:anchor="_Toc148572430" w:history="1">
+          <w:hyperlink w:anchor="_Toc149036493" w:history="1">
             <w:r>
               <w:rPr>
                 <w:rStyle w:val="a8"/>
                 <w:noProof/>
                 <w:sz w:val="28"/>
                 <w:szCs w:val="28"/>
+                <w:u w:val="none"/>
               </w:rPr>
               <w:t>3.</w:t>
             </w:r>
             <w:r>
               <w:rPr>
+                <w:rFonts w:asciiTheme="minorHAnsi" w:hAnsiTheme="minorHAnsi" w:cstheme="minorBidi"/>
                 <w:noProof/>
                 <w:sz w:val="28"/>
                 <w:szCs w:val="28"/>
@@ -917,6 +928,7 @@
                 <w:noProof/>
                 <w:sz w:val="28"/>
                 <w:szCs w:val="28"/>
+                <w:u w:val="none"/>
               </w:rPr>
               <w:t>Теоретическая часть</w:t>
             </w:r>
@@ -945,7 +957,7 @@
                 <w:sz w:val="28"/>
                 <w:szCs w:val="28"/>
               </w:rPr>
-              <w:instrText xml:space="preserve"> PAGEREF _Toc148572430 \h </w:instrText>
+              <w:instrText xml:space="preserve"> PAGEREF _Toc149036493 \h </w:instrText>
             </w:r>
             <w:r>
               <w:rPr>
@@ -992,23 +1004,26 @@
               <w:tab w:val="right" w:leader="dot" w:pos="9345"/>
             </w:tabs>
             <w:rPr>
+              <w:rFonts w:asciiTheme="minorHAnsi" w:hAnsiTheme="minorHAnsi" w:cstheme="minorBidi"/>
               <w:noProof/>
               <w:sz w:val="28"/>
               <w:szCs w:val="28"/>
             </w:rPr>
           </w:pPr>
-          <w:hyperlink w:anchor="_Toc148572431" w:history="1">
+          <w:hyperlink w:anchor="_Toc149036494" w:history="1">
             <w:r>
               <w:rPr>
                 <w:rStyle w:val="a8"/>
                 <w:noProof/>
                 <w:sz w:val="28"/>
                 <w:szCs w:val="28"/>
+                <w:u w:val="none"/>
               </w:rPr>
               <w:t>4.</w:t>
             </w:r>
             <w:r>
               <w:rPr>
+                <w:rFonts w:asciiTheme="minorHAnsi" w:hAnsiTheme="minorHAnsi" w:cstheme="minorBidi"/>
                 <w:noProof/>
                 <w:sz w:val="28"/>
                 <w:szCs w:val="28"/>
@@ -1021,6 +1036,7 @@
                 <w:noProof/>
                 <w:sz w:val="28"/>
                 <w:szCs w:val="28"/>
+                <w:u w:val="none"/>
               </w:rPr>
               <w:t>Алгоритм метода</w:t>
             </w:r>
@@ -1049,7 +1065,7 @@
                 <w:sz w:val="28"/>
                 <w:szCs w:val="28"/>
               </w:rPr>
-              <w:instrText xml:space="preserve"> PAGEREF _Toc148572431 \h </w:instrText>
+              <w:instrText xml:space="preserve"> PAGEREF _Toc149036494 \h </w:instrText>
             </w:r>
             <w:r>
               <w:rPr>
@@ -1096,23 +1112,26 @@
               <w:tab w:val="right" w:leader="dot" w:pos="9345"/>
             </w:tabs>
             <w:rPr>
+              <w:rFonts w:asciiTheme="minorHAnsi" w:hAnsiTheme="minorHAnsi" w:cstheme="minorBidi"/>
               <w:noProof/>
               <w:sz w:val="28"/>
               <w:szCs w:val="28"/>
             </w:rPr>
           </w:pPr>
-          <w:hyperlink w:anchor="_Toc148572432" w:history="1">
+          <w:hyperlink w:anchor="_Toc149036495" w:history="1">
             <w:r>
               <w:rPr>
                 <w:rStyle w:val="a8"/>
                 <w:noProof/>
                 <w:sz w:val="28"/>
                 <w:szCs w:val="28"/>
-              </w:rPr>
-              <w:t>6.</w:t>
-            </w:r>
-            <w:r>
-              <w:rPr>
+                <w:u w:val="none"/>
+              </w:rPr>
+              <w:t>5.</w:t>
+            </w:r>
+            <w:r>
+              <w:rPr>
+                <w:rFonts w:asciiTheme="minorHAnsi" w:hAnsiTheme="minorHAnsi" w:cstheme="minorBidi"/>
                 <w:noProof/>
                 <w:sz w:val="28"/>
                 <w:szCs w:val="28"/>
@@ -1125,6 +1144,7 @@
                 <w:noProof/>
                 <w:sz w:val="28"/>
                 <w:szCs w:val="28"/>
+                <w:u w:val="none"/>
               </w:rPr>
               <w:t>Описание программы</w:t>
             </w:r>
@@ -1153,7 +1173,7 @@
                 <w:sz w:val="28"/>
                 <w:szCs w:val="28"/>
               </w:rPr>
-              <w:instrText xml:space="preserve"> PAGEREF _Toc148572432 \h </w:instrText>
+              <w:instrText xml:space="preserve"> PAGEREF _Toc149036495 \h </w:instrText>
             </w:r>
             <w:r>
               <w:rPr>
@@ -1200,23 +1220,26 @@
               <w:tab w:val="right" w:leader="dot" w:pos="9345"/>
             </w:tabs>
             <w:rPr>
+              <w:rFonts w:asciiTheme="minorHAnsi" w:hAnsiTheme="minorHAnsi" w:cstheme="minorBidi"/>
               <w:noProof/>
               <w:sz w:val="28"/>
               <w:szCs w:val="28"/>
             </w:rPr>
           </w:pPr>
-          <w:hyperlink w:anchor="_Toc148572433" w:history="1">
+          <w:hyperlink w:anchor="_Toc149036496" w:history="1">
             <w:r>
               <w:rPr>
                 <w:rStyle w:val="a8"/>
                 <w:noProof/>
                 <w:sz w:val="28"/>
                 <w:szCs w:val="28"/>
-              </w:rPr>
-              <w:t>6.1</w:t>
-            </w:r>
-            <w:r>
-              <w:rPr>
+                <w:u w:val="none"/>
+              </w:rPr>
+              <w:t>5.1</w:t>
+            </w:r>
+            <w:r>
+              <w:rPr>
+                <w:rFonts w:asciiTheme="minorHAnsi" w:hAnsiTheme="minorHAnsi" w:cstheme="minorBidi"/>
                 <w:noProof/>
                 <w:sz w:val="28"/>
                 <w:szCs w:val="28"/>
@@ -1229,6 +1252,7 @@
                 <w:noProof/>
                 <w:sz w:val="28"/>
                 <w:szCs w:val="28"/>
+                <w:u w:val="none"/>
               </w:rPr>
               <w:t>Описание функций</w:t>
             </w:r>
@@ -1257,7 +1281,7 @@
                 <w:sz w:val="28"/>
                 <w:szCs w:val="28"/>
               </w:rPr>
-              <w:instrText xml:space="preserve"> PAGEREF _Toc148572433 \h </w:instrText>
+              <w:instrText xml:space="preserve"> PAGEREF _Toc149036496 \h </w:instrText>
             </w:r>
             <w:r>
               <w:rPr>
@@ -1304,23 +1328,26 @@
               <w:tab w:val="right" w:leader="dot" w:pos="9345"/>
             </w:tabs>
             <w:rPr>
+              <w:rFonts w:asciiTheme="minorHAnsi" w:hAnsiTheme="minorHAnsi" w:cstheme="minorBidi"/>
               <w:noProof/>
               <w:sz w:val="28"/>
               <w:szCs w:val="28"/>
             </w:rPr>
           </w:pPr>
-          <w:hyperlink w:anchor="_Toc148572434" w:history="1">
+          <w:hyperlink w:anchor="_Toc149036497" w:history="1">
             <w:r>
               <w:rPr>
                 <w:rStyle w:val="a8"/>
                 <w:noProof/>
                 <w:sz w:val="28"/>
                 <w:szCs w:val="28"/>
-              </w:rPr>
-              <w:t>7.</w:t>
-            </w:r>
-            <w:r>
-              <w:rPr>
+                <w:u w:val="none"/>
+              </w:rPr>
+              <w:t>6.</w:t>
+            </w:r>
+            <w:r>
+              <w:rPr>
+                <w:rFonts w:asciiTheme="minorHAnsi" w:hAnsiTheme="minorHAnsi" w:cstheme="minorBidi"/>
                 <w:noProof/>
                 <w:sz w:val="28"/>
                 <w:szCs w:val="28"/>
@@ -1333,6 +1360,7 @@
                 <w:noProof/>
                 <w:sz w:val="28"/>
                 <w:szCs w:val="28"/>
+                <w:u w:val="none"/>
               </w:rPr>
               <w:t>Рекомендации пользователя</w:t>
             </w:r>
@@ -1361,7 +1389,7 @@
                 <w:sz w:val="28"/>
                 <w:szCs w:val="28"/>
               </w:rPr>
-              <w:instrText xml:space="preserve"> PAGEREF _Toc148572434 \h </w:instrText>
+              <w:instrText xml:space="preserve"> PAGEREF _Toc149036497 \h </w:instrText>
             </w:r>
             <w:r>
               <w:rPr>
@@ -1408,23 +1436,26 @@
               <w:tab w:val="right" w:leader="dot" w:pos="9345"/>
             </w:tabs>
             <w:rPr>
+              <w:rFonts w:asciiTheme="minorHAnsi" w:hAnsiTheme="minorHAnsi" w:cstheme="minorBidi"/>
               <w:noProof/>
               <w:sz w:val="28"/>
               <w:szCs w:val="28"/>
             </w:rPr>
           </w:pPr>
-          <w:hyperlink w:anchor="_Toc148572435" w:history="1">
+          <w:hyperlink w:anchor="_Toc149036498" w:history="1">
             <w:r>
               <w:rPr>
                 <w:rStyle w:val="a8"/>
                 <w:noProof/>
                 <w:sz w:val="28"/>
                 <w:szCs w:val="28"/>
-              </w:rPr>
-              <w:t>8.</w:t>
-            </w:r>
-            <w:r>
-              <w:rPr>
+                <w:u w:val="none"/>
+              </w:rPr>
+              <w:t>7.</w:t>
+            </w:r>
+            <w:r>
+              <w:rPr>
+                <w:rFonts w:asciiTheme="minorHAnsi" w:hAnsiTheme="minorHAnsi" w:cstheme="minorBidi"/>
                 <w:noProof/>
                 <w:sz w:val="28"/>
                 <w:szCs w:val="28"/>
@@ -1437,6 +1468,7 @@
                 <w:noProof/>
                 <w:sz w:val="28"/>
                 <w:szCs w:val="28"/>
+                <w:u w:val="none"/>
               </w:rPr>
               <w:t>Рекомендации программиста</w:t>
             </w:r>
@@ -1465,7 +1497,7 @@
                 <w:sz w:val="28"/>
                 <w:szCs w:val="28"/>
               </w:rPr>
-              <w:instrText xml:space="preserve"> PAGEREF _Toc148572435 \h </w:instrText>
+              <w:instrText xml:space="preserve"> PAGEREF _Toc149036498 \h </w:instrText>
             </w:r>
             <w:r>
               <w:rPr>
@@ -1512,23 +1544,26 @@
               <w:tab w:val="right" w:leader="dot" w:pos="9345"/>
             </w:tabs>
             <w:rPr>
+              <w:rFonts w:asciiTheme="minorHAnsi" w:hAnsiTheme="minorHAnsi" w:cstheme="minorBidi"/>
               <w:noProof/>
               <w:sz w:val="28"/>
               <w:szCs w:val="28"/>
             </w:rPr>
           </w:pPr>
-          <w:hyperlink w:anchor="_Toc148572436" w:history="1">
+          <w:hyperlink w:anchor="_Toc149036499" w:history="1">
             <w:r>
               <w:rPr>
                 <w:rStyle w:val="a8"/>
                 <w:noProof/>
                 <w:sz w:val="28"/>
                 <w:szCs w:val="28"/>
-              </w:rPr>
-              <w:t>9.</w:t>
-            </w:r>
-            <w:r>
-              <w:rPr>
+                <w:u w:val="none"/>
+              </w:rPr>
+              <w:t>8.</w:t>
+            </w:r>
+            <w:r>
+              <w:rPr>
+                <w:rFonts w:asciiTheme="minorHAnsi" w:hAnsiTheme="minorHAnsi" w:cstheme="minorBidi"/>
                 <w:noProof/>
                 <w:sz w:val="28"/>
                 <w:szCs w:val="28"/>
@@ -1541,6 +1576,7 @@
                 <w:noProof/>
                 <w:sz w:val="28"/>
                 <w:szCs w:val="28"/>
+                <w:u w:val="none"/>
               </w:rPr>
               <w:t>Контрольный пример</w:t>
             </w:r>
@@ -1569,7 +1605,7 @@
                 <w:sz w:val="28"/>
                 <w:szCs w:val="28"/>
               </w:rPr>
-              <w:instrText xml:space="preserve"> PAGEREF _Toc148572436 \h </w:instrText>
+              <w:instrText xml:space="preserve"> PAGEREF _Toc149036499 \h </w:instrText>
             </w:r>
             <w:r>
               <w:rPr>
@@ -1612,27 +1648,30 @@
           <w:pPr>
             <w:pStyle w:val="11"/>
             <w:tabs>
-              <w:tab w:val="left" w:pos="660"/>
+              <w:tab w:val="left" w:pos="440"/>
               <w:tab w:val="right" w:leader="dot" w:pos="9345"/>
             </w:tabs>
             <w:rPr>
+              <w:rFonts w:asciiTheme="minorHAnsi" w:hAnsiTheme="minorHAnsi" w:cstheme="minorBidi"/>
               <w:noProof/>
               <w:sz w:val="28"/>
               <w:szCs w:val="28"/>
             </w:rPr>
           </w:pPr>
-          <w:hyperlink w:anchor="_Toc148572437" w:history="1">
+          <w:hyperlink w:anchor="_Toc149036500" w:history="1">
             <w:r>
               <w:rPr>
                 <w:rStyle w:val="a8"/>
                 <w:noProof/>
                 <w:sz w:val="28"/>
                 <w:szCs w:val="28"/>
-              </w:rPr>
-              <w:t>10.</w:t>
-            </w:r>
-            <w:r>
-              <w:rPr>
+                <w:u w:val="none"/>
+              </w:rPr>
+              <w:t>9.</w:t>
+            </w:r>
+            <w:r>
+              <w:rPr>
+                <w:rFonts w:asciiTheme="minorHAnsi" w:hAnsiTheme="minorHAnsi" w:cstheme="minorBidi"/>
                 <w:noProof/>
                 <w:sz w:val="28"/>
                 <w:szCs w:val="28"/>
@@ -1645,6 +1684,7 @@
                 <w:noProof/>
                 <w:sz w:val="28"/>
                 <w:szCs w:val="28"/>
+                <w:u w:val="none"/>
               </w:rPr>
               <w:t>Заключение</w:t>
             </w:r>
@@ -1673,7 +1713,7 @@
                 <w:sz w:val="28"/>
                 <w:szCs w:val="28"/>
               </w:rPr>
-              <w:instrText xml:space="preserve"> PAGEREF _Toc148572437 \h </w:instrText>
+              <w:instrText xml:space="preserve"> PAGEREF _Toc149036500 \h </w:instrText>
             </w:r>
             <w:r>
               <w:rPr>
@@ -1765,7 +1805,7 @@
           <w:szCs w:val="28"/>
         </w:rPr>
       </w:pPr>
-      <w:bookmarkStart w:id="0" w:name="_Toc148572428"/>
+      <w:bookmarkStart w:id="0" w:name="_Toc149036491"/>
       <w:r>
         <w:rPr>
           <w:rFonts w:ascii="Times New Roman" w:hAnsi="Times New Roman" w:cs="Times New Roman"/>
@@ -1817,7 +1857,7 @@
           <w:szCs w:val="28"/>
         </w:rPr>
       </w:pPr>
-      <w:bookmarkStart w:id="1" w:name="_Toc148572429"/>
+      <w:bookmarkStart w:id="1" w:name="_Toc149036492"/>
       <w:r>
         <w:rPr>
           <w:rFonts w:ascii="Times New Roman" w:hAnsi="Times New Roman" w:cs="Times New Roman"/>
@@ -2051,7 +2091,7 @@
           <w:szCs w:val="28"/>
         </w:rPr>
       </w:pPr>
-      <w:bookmarkStart w:id="2" w:name="_Toc148572430"/>
+      <w:bookmarkStart w:id="2" w:name="_Toc149036493"/>
       <w:r>
         <w:rPr>
           <w:rFonts w:ascii="Times New Roman" w:hAnsi="Times New Roman" w:cs="Times New Roman"/>
@@ -2166,7 +2206,7 @@
           <w:szCs w:val="28"/>
         </w:rPr>
       </w:pPr>
-      <w:bookmarkStart w:id="3" w:name="_Toc148572431"/>
+      <w:bookmarkStart w:id="3" w:name="_Toc149036494"/>
       <w:r>
         <w:rPr>
           <w:rFonts w:ascii="Times New Roman" w:hAnsi="Times New Roman" w:cs="Times New Roman"/>
@@ -3064,7 +3104,7 @@
           <w:szCs w:val="28"/>
         </w:rPr>
       </w:pPr>
-      <w:bookmarkStart w:id="4" w:name="_Toc148572432"/>
+      <w:bookmarkStart w:id="4" w:name="_Toc149036495"/>
       <w:r>
         <w:rPr>
           <w:rFonts w:ascii="Times New Roman" w:hAnsi="Times New Roman" w:cs="Times New Roman"/>
@@ -3097,7 +3137,7 @@
           <w:szCs w:val="28"/>
         </w:rPr>
       </w:pPr>
-      <w:bookmarkStart w:id="5" w:name="_Toc148572433"/>
+      <w:bookmarkStart w:id="5" w:name="_Toc149036496"/>
       <w:r>
         <w:rPr>
           <w:rFonts w:ascii="Times New Roman" w:hAnsi="Times New Roman" w:cs="Times New Roman"/>
@@ -5606,7 +5646,7 @@
           <w:szCs w:val="28"/>
         </w:rPr>
       </w:pPr>
-      <w:bookmarkStart w:id="6" w:name="_Toc148572434"/>
+      <w:bookmarkStart w:id="6" w:name="_Toc149036497"/>
       <w:r>
         <w:rPr>
           <w:rFonts w:ascii="Times New Roman" w:hAnsi="Times New Roman" w:cs="Times New Roman"/>
@@ -5841,7 +5881,7 @@
           <w:szCs w:val="28"/>
         </w:rPr>
       </w:pPr>
-      <w:bookmarkStart w:id="7" w:name="_Toc148572435"/>
+      <w:bookmarkStart w:id="7" w:name="_Toc149036498"/>
       <w:r>
         <w:rPr>
           <w:rFonts w:ascii="Times New Roman" w:hAnsi="Times New Roman" w:cs="Times New Roman"/>
@@ -6008,7 +6048,7 @@
           <w:szCs w:val="28"/>
         </w:rPr>
       </w:pPr>
-      <w:bookmarkStart w:id="8" w:name="_Toc148572436"/>
+      <w:bookmarkStart w:id="8" w:name="_Toc149036499"/>
       <w:r>
         <w:rPr>
           <w:rFonts w:ascii="Times New Roman" w:hAnsi="Times New Roman" w:cs="Times New Roman"/>
@@ -6346,7 +6386,6 @@
           <w:iCs/>
           <w:sz w:val="24"/>
           <w:szCs w:val="24"/>
-          <w:lang w:val="en-US"/>
         </w:rPr>
         <w:t>8</w:t>
       </w:r>
@@ -6365,7 +6404,6 @@
           <w:iCs/>
           <w:sz w:val="24"/>
           <w:szCs w:val="24"/>
-          <w:lang w:val="en-US"/>
         </w:rPr>
         <w:t>8</w:t>
       </w:r>
@@ -6406,7 +6444,6 @@
           <w:iCs/>
           <w:sz w:val="24"/>
           <w:szCs w:val="24"/>
-          <w:lang w:val="en-US"/>
         </w:rPr>
         <w:t>8</w:t>
       </w:r>
@@ -6425,7 +6462,6 @@
           <w:iCs/>
           <w:sz w:val="24"/>
           <w:szCs w:val="24"/>
-          <w:lang w:val="en-US"/>
         </w:rPr>
         <w:t>8</w:t>
       </w:r>
@@ -6727,7 +6763,6 @@
           <w:iCs/>
           <w:sz w:val="24"/>
           <w:szCs w:val="24"/>
-          <w:lang w:val="en-US"/>
         </w:rPr>
         <w:t>8</w:t>
       </w:r>
@@ -6746,7 +6781,6 @@
           <w:iCs/>
           <w:sz w:val="24"/>
           <w:szCs w:val="24"/>
-          <w:lang w:val="en-US"/>
         </w:rPr>
         <w:t>8</w:t>
       </w:r>
@@ -6889,7 +6923,7 @@
           <w:szCs w:val="28"/>
         </w:rPr>
       </w:pPr>
-      <w:bookmarkStart w:id="9" w:name="_Toc148572437"/>
+      <w:bookmarkStart w:id="9" w:name="_Toc149036500"/>
       <w:r>
         <w:rPr>
           <w:rFonts w:ascii="Times New Roman" w:hAnsi="Times New Roman" w:cs="Times New Roman"/>

</xml_diff>

<commit_message>
correction of numbering v3
</commit_message>
<xml_diff>
--- a/Dataset generation/Отчёт.docx
+++ b/Dataset generation/Отчёт.docx
@@ -2924,31 +2924,6 @@
           <w:szCs w:val="28"/>
         </w:rPr>
         <w:t xml:space="preserve"> таблицу.</w:t>
-      </w:r>
-    </w:p>
-    <w:p>
-      <w:pPr>
-        <w:pStyle w:val="1"/>
-        <w:numPr>
-          <w:ilvl w:val="0"/>
-          <w:numId w:val="3"/>
-        </w:numPr>
-        <w:spacing w:before="0" w:line="360" w:lineRule="auto"/>
-        <w:ind w:left="0" w:firstLine="709"/>
-        <w:jc w:val="both"/>
-        <w:rPr>
-          <w:rFonts w:ascii="Times New Roman" w:hAnsi="Times New Roman" w:cs="Times New Roman"/>
-          <w:sz w:val="28"/>
-          <w:szCs w:val="28"/>
-        </w:rPr>
-      </w:pPr>
-      <w:r>
-        <w:rPr>
-          <w:rFonts w:ascii="Times New Roman" w:hAnsi="Times New Roman" w:cs="Times New Roman"/>
-          <w:sz w:val="28"/>
-          <w:szCs w:val="28"/>
-        </w:rPr>
-        <w:br w:type="page"/>
       </w:r>
     </w:p>
     <w:p>

</xml_diff>